<commit_message>
texto maquina de estados
</commit_message>
<xml_diff>
--- a/O DWR tem de executar ações distintas ao longo da sua atividade.docx
+++ b/O DWR tem de executar ações distintas ao longo da sua atividade.docx
@@ -5,41 +5,17 @@
     <w:p>
       <w:pPr>
         <w:pStyle w:val="PhDCorpo"/>
-        <w:ind w:firstLine="567"/>
+        <w:rPr>
+          <w:b/>
+          <w:bCs/>
+        </w:rPr>
       </w:pPr>
       <w:r>
-        <w:tab/>
-        <w:t xml:space="preserve">O DWR tem de executar ações distintas ao longo da sua atividade. </w:t>
-      </w:r>
-      <w:r>
-        <w:t>De forma a ser possível executar a ação correta a cada momento, é necessário um sistema que faça o gerenciamento do estado atual do robô e das entradas que possam d</w:t>
-      </w:r>
-      <w:r>
-        <w:t>e</w:t>
-      </w:r>
-      <w:r>
-        <w:t>spol</w:t>
-      </w:r>
-      <w:r>
-        <w:t>e</w:t>
-      </w:r>
-      <w:r>
-        <w:t xml:space="preserve">tar </w:t>
-      </w:r>
-      <w:r>
-        <w:t>a alteração deste mesmo estado. Para o efeito, desenvolveu-se</w:t>
-      </w:r>
-      <w:r>
-        <w:t xml:space="preserve"> uma máquina de estados</w:t>
-      </w:r>
-      <w:r>
-        <w:t xml:space="preserve">, como a apresenta na </w:t>
-      </w:r>
-      <w:r>
-        <w:rPr>
-          <w:highlight w:val="yellow"/>
-        </w:rPr>
-        <w:t>Figura</w:t>
+        <w:rPr>
+          <w:b/>
+          <w:bCs/>
+        </w:rPr>
+        <w:t>Máquina de Estados</w:t>
       </w:r>
     </w:p>
     <w:p>
@@ -47,17 +23,801 @@
         <w:pStyle w:val="PhDCorpo"/>
         <w:ind w:firstLine="567"/>
       </w:pPr>
+      <w:r>
+        <w:tab/>
+        <w:t xml:space="preserve">O DWR tem de executar ações distintas ao longo da sua atividade. </w:t>
+      </w:r>
+      <w:r>
+        <w:t xml:space="preserve">De forma a ser possível executar a ação correta a </w:t>
+      </w:r>
+      <w:r>
+        <w:t>todo o</w:t>
+      </w:r>
+      <w:r>
+        <w:t xml:space="preserve"> momento, é necessário um sistema que faça o gerenciamento do estado atual do robô e das entradas que possam d</w:t>
+      </w:r>
+      <w:r>
+        <w:t>e</w:t>
+      </w:r>
+      <w:r>
+        <w:t>spol</w:t>
+      </w:r>
+      <w:r>
+        <w:t>e</w:t>
+      </w:r>
+      <w:r>
+        <w:t xml:space="preserve">tar </w:t>
+      </w:r>
+      <w:r>
+        <w:t xml:space="preserve">a alteração deste mesmo estado. </w:t>
+      </w:r>
     </w:p>
     <w:p>
       <w:pPr>
-        <w:jc w:val="both"/>
+        <w:pStyle w:val="PhDCorpo"/>
+        <w:ind w:firstLine="567"/>
       </w:pPr>
+      <w:r>
+        <w:t>D</w:t>
+      </w:r>
+      <w:r>
+        <w:t>esenvolveu-se</w:t>
+      </w:r>
+      <w:r>
+        <w:t>, então,</w:t>
+      </w:r>
+      <w:r>
+        <w:t xml:space="preserve"> </w:t>
+      </w:r>
+      <w:r>
+        <w:t xml:space="preserve">a </w:t>
+      </w:r>
+      <w:r>
+        <w:t>máquina de estados</w:t>
+      </w:r>
+      <w:r>
+        <w:t xml:space="preserve"> apresenta</w:t>
+      </w:r>
+      <w:r>
+        <w:t>da</w:t>
+      </w:r>
+      <w:r>
+        <w:t xml:space="preserve"> na </w:t>
+      </w:r>
+      <w:r>
+        <w:rPr>
+          <w:highlight w:val="yellow"/>
+        </w:rPr>
+        <w:t>Figura</w:t>
+      </w:r>
+      <w:r>
+        <w:t xml:space="preserve">. Esta máquina de estados é composta por quatro </w:t>
+      </w:r>
+      <w:r>
+        <w:rPr>
+          <w:highlight w:val="red"/>
+        </w:rPr>
+        <w:t>estados</w:t>
+      </w:r>
+      <w:r>
+        <w:t xml:space="preserve"> principais: </w:t>
+      </w:r>
+      <w:r>
+        <w:t xml:space="preserve">S_STOPPED, </w:t>
+      </w:r>
+      <w:r>
+        <w:t xml:space="preserve">S_RECEIVE, </w:t>
+      </w:r>
+      <w:r>
+        <w:t xml:space="preserve">MOVEMENT e S_ERROR. </w:t>
+      </w:r>
+      <w:r>
+        <w:t>O primeiro é um estado onde o DWR permanece em repouso. O segundo dedica-se à comunicação de novas rotas entre o operador e o robô. O terceiro</w:t>
+      </w:r>
+      <w:r>
+        <w:t xml:space="preserve"> </w:t>
+      </w:r>
+      <w:r>
+        <w:t>está relacionado com todo o tipo de operações que o DWR terá de efetuar durante o tempo em que se encontra em movimento.</w:t>
+      </w:r>
+      <w:r>
+        <w:t xml:space="preserve"> </w:t>
+      </w:r>
+      <w:r>
+        <w:t xml:space="preserve">O quarto é um estado crítico </w:t>
+      </w:r>
+      <w:r>
+        <w:t xml:space="preserve">e o DWR apenas deve transitar para este estado caso ocorra algum erro que comprometa o normal funcionamento do sistema. </w:t>
+      </w:r>
+      <w:r>
+        <w:t xml:space="preserve">O </w:t>
+      </w:r>
+      <w:r>
+        <w:t>estado</w:t>
+      </w:r>
+      <w:r>
+        <w:t xml:space="preserve"> de MOVEMENT </w:t>
+      </w:r>
+      <w:r>
+        <w:t xml:space="preserve">pode ser subdividido em </w:t>
+      </w:r>
+      <w:r>
+        <w:t>estados: S_FLW_LINE, S_RD_RFID</w:t>
+      </w:r>
+      <w:r>
+        <w:t xml:space="preserve">, </w:t>
+      </w:r>
+      <w:r>
+        <w:t>S_ROTATE</w:t>
+      </w:r>
+      <w:r>
+        <w:t xml:space="preserve"> e</w:t>
+      </w:r>
+      <w:r>
+        <w:t xml:space="preserve"> S_NEXT_MOV</w:t>
+      </w:r>
+      <w:r>
+        <w:t xml:space="preserve">. </w:t>
+      </w:r>
+      <w:r>
+        <w:t xml:space="preserve">O primeiro implementa um algoritmo responsável pelo seguidor de linha propriamente dito. O segundo é responsável pela leitura de um cartão RFID. O terceiro executa a mudança de direção num cruzamento. O quarto é um estado de decisão responsável </w:t>
+      </w:r>
+      <w:r>
+        <w:t>por encaminhar o sistema para um estado que esteja de acordo com as entradas dos sensores e com o percurso a realizar.</w:t>
+      </w:r>
     </w:p>
     <w:p>
       <w:pPr>
+        <w:pStyle w:val="PhDCorpo"/>
+      </w:pPr>
+      <w:r>
+        <w:tab/>
+      </w:r>
+      <w:r>
+        <w:t xml:space="preserve">Inicialmente, o </w:t>
+      </w:r>
+      <w:r>
+        <w:t>DWR</w:t>
+      </w:r>
+      <w:r>
+        <w:t xml:space="preserve"> encontra-se no estado S_STOPPED. Apenas transita deste estado quando o operador </w:t>
+      </w:r>
+      <w:r>
+        <w:t>iniciar a</w:t>
+      </w:r>
+      <w:r>
+        <w:t xml:space="preserve"> transmi</w:t>
+      </w:r>
+      <w:r>
+        <w:t>ssão de</w:t>
+      </w:r>
+      <w:r>
+        <w:t xml:space="preserve"> uma nova rota. Para </w:t>
+      </w:r>
+      <w:r>
+        <w:t>garantir que o robô executa cada rota na sua totalidade confirma-se</w:t>
+      </w:r>
+      <w:r>
+        <w:t>,</w:t>
+      </w:r>
+      <w:r>
+        <w:t xml:space="preserve"> também</w:t>
+      </w:r>
+      <w:r>
+        <w:t>,</w:t>
+      </w:r>
+      <w:r>
+        <w:t xml:space="preserve"> se a última rota já foi concluída. Verificadas estas duas condições, o sistema evolui para o estado S_RECEIVE</w:t>
+      </w:r>
+      <w:r>
+        <w:t>,</w:t>
+      </w:r>
+      <w:r>
+        <w:t xml:space="preserve"> e permanece neste estado até que a comunicação com o operador seja concluída</w:t>
+      </w:r>
+      <w:r>
+        <w:t>,</w:t>
+      </w:r>
+      <w:r>
+        <w:t xml:space="preserve"> </w:t>
+      </w:r>
+      <w:r>
+        <w:t>regressando, novamente,</w:t>
+      </w:r>
+      <w:r>
+        <w:t xml:space="preserve"> ao estado de S_STOPPED.</w:t>
+      </w:r>
+    </w:p>
+    <w:p>
+      <w:pPr>
+        <w:pStyle w:val="PhDCorpo"/>
+      </w:pPr>
+      <w:r>
+        <w:tab/>
+      </w:r>
+      <w:r>
+        <w:t>Uma vez n</w:t>
+      </w:r>
+      <w:r>
+        <w:t>o</w:t>
+      </w:r>
+      <w:r>
+        <w:t xml:space="preserve"> estado</w:t>
+      </w:r>
+      <w:r>
+        <w:t xml:space="preserve"> S_STOPPED</w:t>
+      </w:r>
+      <w:r>
+        <w:t xml:space="preserve"> e já com </w:t>
+      </w:r>
+      <w:r>
+        <w:t xml:space="preserve">uma </w:t>
+      </w:r>
+      <w:r>
+        <w:t>rota</w:t>
+      </w:r>
+      <w:r>
+        <w:t xml:space="preserve"> guardada</w:t>
+      </w:r>
+      <w:r>
+        <w:t xml:space="preserve"> </w:t>
+      </w:r>
+      <w:r>
+        <w:t xml:space="preserve">na memória </w:t>
+      </w:r>
+      <w:r>
+        <w:t>(</w:t>
+      </w:r>
+      <w:r>
+        <w:t>por concluir</w:t>
+      </w:r>
+      <w:r>
+        <w:t xml:space="preserve"> ou</w:t>
+      </w:r>
+      <w:r>
+        <w:t xml:space="preserve"> por iniciar</w:t>
+      </w:r>
+      <w:r>
+        <w:t>)</w:t>
+      </w:r>
+      <w:r>
+        <w:t>, o DWR espera que lhe seja dada ordem de in</w:t>
+      </w:r>
+      <w:r>
+        <w:t>í</w:t>
+      </w:r>
+      <w:r>
+        <w:t xml:space="preserve">cio de marcha através do botão de pressão presente na sua lateral. </w:t>
+      </w:r>
+      <w:r>
+        <w:t xml:space="preserve">Assim que </w:t>
+      </w:r>
+      <w:r>
+        <w:t>este</w:t>
+      </w:r>
+      <w:r>
+        <w:t xml:space="preserve"> botão seja pressionado, o sistema evolui para o estado de S_FLW_LINE.</w:t>
+      </w:r>
+      <w:r>
+        <w:t xml:space="preserve"> Este estado tem três saídas possíveis. Caso o percurso esteja obstruído por obstáculo, o DWR para evitando a colisão com o mesmo, ou seja, </w:t>
+      </w:r>
+      <w:r>
+        <w:t>v</w:t>
+      </w:r>
+      <w:r>
+        <w:t xml:space="preserve">olta ao estado de S_STOPPED. Se for detetada um uma linha horizontal por ambos os sensores das extremidades do </w:t>
+      </w:r>
+      <w:proofErr w:type="spellStart"/>
+      <w:r>
+        <w:rPr>
+          <w:i/>
+          <w:iCs/>
+        </w:rPr>
+        <w:t>array</w:t>
+      </w:r>
+      <w:proofErr w:type="spellEnd"/>
+      <w:r>
+        <w:rPr>
+          <w:i/>
+          <w:iCs/>
+        </w:rPr>
+        <w:t xml:space="preserve"> </w:t>
+      </w:r>
+      <w:r>
+        <w:t>de sensores</w:t>
+      </w:r>
+      <w:r>
+        <w:t>,</w:t>
+      </w:r>
+      <w:r>
+        <w:t xml:space="preserve"> significa que </w:t>
+      </w:r>
+      <w:r>
+        <w:t>se está na presença de um cruzamento</w:t>
+      </w:r>
+      <w:r>
+        <w:t xml:space="preserve"> e</w:t>
+      </w:r>
+      <w:r>
+        <w:t xml:space="preserve"> </w:t>
+      </w:r>
+      <w:r>
+        <w:t>é necessário</w:t>
+      </w:r>
+      <w:r>
+        <w:t xml:space="preserve"> efetuar a leitura de um cartão RFID, fazendo com que o sistema transite para o estado S_RD_RFID. Caso seja detetada uma linha horizontal apenas por um dos sensores das extremidades do </w:t>
+      </w:r>
+      <w:proofErr w:type="spellStart"/>
+      <w:r>
+        <w:rPr>
+          <w:i/>
+          <w:iCs/>
+        </w:rPr>
+        <w:t>array</w:t>
+      </w:r>
+      <w:proofErr w:type="spellEnd"/>
+      <w:r>
+        <w:rPr>
+          <w:i/>
+          <w:iCs/>
+        </w:rPr>
+        <w:t xml:space="preserve"> </w:t>
+      </w:r>
+      <w:r>
+        <w:t xml:space="preserve">de </w:t>
+      </w:r>
+      <w:r>
+        <w:lastRenderedPageBreak/>
+        <w:t>sensores</w:t>
+      </w:r>
+      <w:r>
+        <w:t>,</w:t>
+      </w:r>
+      <w:r>
+        <w:t xml:space="preserve"> significa que se está na presença de um quarto e tem de se verificar </w:t>
+      </w:r>
+      <w:r>
+        <w:t>este local</w:t>
+      </w:r>
+      <w:r>
+        <w:t xml:space="preserve"> é um local de paragem</w:t>
+      </w:r>
+      <w:r>
+        <w:t>,</w:t>
+      </w:r>
+      <w:r>
+        <w:t xml:space="preserve"> o</w:t>
+      </w:r>
+      <w:r>
+        <w:t>u seja, o</w:t>
+      </w:r>
+      <w:r>
+        <w:t xml:space="preserve"> sistema evolui para o estado de S_NEXT_MOV. A outra transição possível para este estado, </w:t>
+      </w:r>
+      <w:r>
+        <w:t>acontece</w:t>
+      </w:r>
+      <w:r>
+        <w:t xml:space="preserve"> quando o sistema se encontra no estado de S_RD_RFID e o cartão é lido com sucesso. </w:t>
+      </w:r>
+    </w:p>
+    <w:p>
+      <w:pPr>
+        <w:pStyle w:val="PhDCorpo"/>
+      </w:pPr>
+      <w:r>
+        <w:tab/>
+      </w:r>
+      <w:r>
+        <w:t xml:space="preserve">Uma vez no estado de S_NEXT_MOV, o sistema </w:t>
+      </w:r>
+      <w:r>
+        <w:t>tem de</w:t>
+      </w:r>
+      <w:r>
+        <w:t xml:space="preserve"> </w:t>
+      </w:r>
+      <w:r>
+        <w:t>determinar</w:t>
+      </w:r>
+      <w:r>
+        <w:t xml:space="preserve"> qual o próximo passo a efetuar. Caso </w:t>
+      </w:r>
+      <w:r>
+        <w:t>o DWR</w:t>
+      </w:r>
+      <w:r>
+        <w:t xml:space="preserve"> encontre num cruzamento e </w:t>
+      </w:r>
+      <w:r>
+        <w:t xml:space="preserve">não </w:t>
+      </w:r>
+      <w:r>
+        <w:t xml:space="preserve">seja </w:t>
+      </w:r>
+      <w:r>
+        <w:t>para mudar de direção,</w:t>
+      </w:r>
+      <w:r>
+        <w:t xml:space="preserve"> ou caso o quarto que detetou não seja </w:t>
+      </w:r>
+      <w:r>
+        <w:t>um local de paragem</w:t>
+      </w:r>
+      <w:r>
+        <w:t>, o sistema volta ao estado de S_FLW_LINE</w:t>
+      </w:r>
+      <w:r>
+        <w:t>,</w:t>
+      </w:r>
+      <w:r>
+        <w:t xml:space="preserve"> continuando o percurso atual. Caso seja</w:t>
+      </w:r>
+      <w:r>
+        <w:t xml:space="preserve"> necessário</w:t>
+      </w:r>
+      <w:r>
+        <w:t xml:space="preserve"> efetuar paragem</w:t>
+      </w:r>
+      <w:r>
+        <w:t xml:space="preserve"> no quarto atual</w:t>
+      </w:r>
+      <w:r>
+        <w:t>, há uma transição para o estado S_STOPPED.</w:t>
+      </w:r>
+      <w:r>
+        <w:t xml:space="preserve"> </w:t>
+      </w:r>
+      <w:r>
+        <w:t xml:space="preserve">Caso o </w:t>
+      </w:r>
+      <w:r>
+        <w:t>robô</w:t>
+      </w:r>
+      <w:r>
+        <w:t xml:space="preserve"> se encontre num cruzamento e seja necessário mudar de direção, o sistema evolui para o estado S_ROTATE. </w:t>
+      </w:r>
+      <w:r>
+        <w:t xml:space="preserve">Uma vez </w:t>
+      </w:r>
+      <w:r>
+        <w:t>neste estado</w:t>
+      </w:r>
+      <w:r>
+        <w:t xml:space="preserve">, o </w:t>
+      </w:r>
+      <w:r>
+        <w:t>DWR</w:t>
+      </w:r>
+      <w:r>
+        <w:t xml:space="preserve"> vai rodar até efetuar a mudança de direção </w:t>
+      </w:r>
+      <w:r>
+        <w:t>voltando</w:t>
+      </w:r>
+      <w:r>
+        <w:t xml:space="preserve"> </w:t>
+      </w:r>
+      <w:r>
+        <w:t xml:space="preserve">ao </w:t>
+      </w:r>
+      <w:r>
+        <w:t xml:space="preserve">estado S_FLW_LINE. </w:t>
+      </w:r>
+    </w:p>
+    <w:p>
+      <w:pPr>
+        <w:pStyle w:val="PhDCorpo"/>
+      </w:pPr>
+      <w:r>
+        <w:tab/>
+        <w:t>O sistema pode entrar no estado S_ERROR por diversas razões. Caso se encontre parado à espera um obstáculo se desvie por um longo período de tempo, quando sai totalmente da linha durante o percurso ou quando acontece algum problema na mudança de direção. Uma vez neste estado, o DWR precisa da intervenção de um responsável para que possa voltar ao seu estado de funcionamento normal.</w:t>
+      </w:r>
+    </w:p>
+    <w:p>
+      <w:pPr>
+        <w:pStyle w:val="PhDCorpo"/>
+        <w:rPr>
+          <w:b/>
+          <w:bCs/>
+        </w:rPr>
+      </w:pPr>
+      <w:r>
+        <w:rPr>
+          <w:b/>
+          <w:bCs/>
+        </w:rPr>
+        <w:t>PID</w:t>
+      </w:r>
+    </w:p>
+    <w:p>
+      <w:pPr>
+        <w:spacing w:line="360" w:lineRule="auto"/>
         <w:jc w:val="both"/>
+        <w:rPr>
+          <w:rFonts w:ascii="NewsGotT" w:hAnsi="NewsGotT" w:cs="Times New Roman"/>
+          <w:sz w:val="24"/>
+        </w:rPr>
       </w:pPr>
       <w:r>
+        <w:tab/>
+      </w:r>
+      <w:r>
+        <w:rPr>
+          <w:rFonts w:ascii="NewsGotT" w:hAnsi="NewsGotT" w:cs="Times New Roman"/>
+          <w:sz w:val="24"/>
+        </w:rPr>
+        <w:t xml:space="preserve">O primeiro passo </w:t>
+      </w:r>
+      <w:r>
+        <w:rPr>
+          <w:rFonts w:ascii="NewsGotT" w:hAnsi="NewsGotT" w:cs="Times New Roman"/>
+          <w:sz w:val="24"/>
+        </w:rPr>
+        <w:t>de um</w:t>
+      </w:r>
+      <w:r>
+        <w:rPr>
+          <w:rFonts w:ascii="NewsGotT" w:hAnsi="NewsGotT" w:cs="Times New Roman"/>
+          <w:sz w:val="24"/>
+        </w:rPr>
+        <w:t xml:space="preserve"> projeto de controlo está relacionado com a compreensão qualitativa do sistema</w:t>
+      </w:r>
+      <w:r>
+        <w:rPr>
+          <w:rFonts w:ascii="NewsGotT" w:hAnsi="NewsGotT" w:cs="Times New Roman"/>
+          <w:sz w:val="24"/>
+        </w:rPr>
+        <w:t xml:space="preserve">. Este passo é absolutamente fundamental. Se esta análise falhar, quaisquer que sejam as ferramentas matemáticas e o tempo despendido o projeto dificilmente poderá funcionar corretamente. É necessário compreender como o sistema a controlar funciona </w:t>
+      </w:r>
+      <w:r>
+        <w:rPr>
+          <w:rFonts w:ascii="NewsGotT" w:hAnsi="NewsGotT" w:cs="Times New Roman"/>
+          <w:sz w:val="24"/>
+        </w:rPr>
+        <w:t xml:space="preserve">fisicamente, quais as variáveis </w:t>
+      </w:r>
+      <w:r>
+        <w:rPr>
+          <w:rFonts w:ascii="NewsGotT" w:hAnsi="NewsGotT" w:cs="Times New Roman"/>
+          <w:sz w:val="24"/>
+        </w:rPr>
+        <w:t>medidas</w:t>
+      </w:r>
+      <w:r>
+        <w:rPr>
+          <w:rFonts w:ascii="NewsGotT" w:hAnsi="NewsGotT" w:cs="Times New Roman"/>
+          <w:sz w:val="24"/>
+        </w:rPr>
+        <w:t>,</w:t>
+      </w:r>
+      <w:r>
+        <w:rPr>
+          <w:rFonts w:ascii="NewsGotT" w:hAnsi="NewsGotT" w:cs="Times New Roman"/>
+          <w:sz w:val="24"/>
+        </w:rPr>
+        <w:t xml:space="preserve"> </w:t>
+      </w:r>
+      <w:r>
+        <w:rPr>
+          <w:rFonts w:ascii="NewsGotT" w:hAnsi="NewsGotT" w:cs="Times New Roman"/>
+          <w:sz w:val="24"/>
+        </w:rPr>
+        <w:t xml:space="preserve">a controlar, de atuação, </w:t>
+      </w:r>
+      <w:r>
+        <w:rPr>
+          <w:rFonts w:ascii="NewsGotT" w:hAnsi="NewsGotT" w:cs="Times New Roman"/>
+          <w:sz w:val="24"/>
+        </w:rPr>
+        <w:t xml:space="preserve">de </w:t>
+      </w:r>
+      <w:r>
+        <w:rPr>
+          <w:rFonts w:ascii="NewsGotT" w:hAnsi="NewsGotT" w:cs="Times New Roman"/>
+          <w:sz w:val="24"/>
+        </w:rPr>
+        <w:t>distúrbio, de comand</w:t>
+      </w:r>
+      <w:r>
+        <w:rPr>
+          <w:rFonts w:ascii="NewsGotT" w:hAnsi="NewsGotT" w:cs="Times New Roman"/>
+          <w:sz w:val="24"/>
+        </w:rPr>
+        <w:t>o</w:t>
+      </w:r>
+      <w:r>
+        <w:rPr>
+          <w:rFonts w:ascii="NewsGotT" w:hAnsi="NewsGotT" w:cs="Times New Roman"/>
+          <w:sz w:val="24"/>
+        </w:rPr>
+        <w:t>, o funcionamento do atuador, do sensor e do controlador.</w:t>
+      </w:r>
+    </w:p>
+    <w:p>
+      <w:pPr>
+        <w:spacing w:line="360" w:lineRule="auto"/>
+        <w:jc w:val="both"/>
+        <w:rPr>
+          <w:rFonts w:ascii="NewsGotT" w:hAnsi="NewsGotT" w:cs="Times New Roman"/>
+          <w:sz w:val="24"/>
+        </w:rPr>
+      </w:pPr>
+      <w:r>
+        <w:rPr>
+          <w:rFonts w:ascii="NewsGotT" w:hAnsi="NewsGotT" w:cs="Times New Roman"/>
+          <w:sz w:val="24"/>
+        </w:rPr>
+        <w:tab/>
+      </w:r>
+      <w:r>
+        <w:rPr>
+          <w:rFonts w:ascii="NewsGotT" w:hAnsi="NewsGotT" w:cs="Times New Roman"/>
+          <w:sz w:val="24"/>
+          <w:highlight w:val="red"/>
+        </w:rPr>
+        <w:t xml:space="preserve">Mecanicamente, o DWR assemelha-se a um paralelepípedo, as rodas estão colocadas na parte central das laterais e o </w:t>
+      </w:r>
+      <w:proofErr w:type="spellStart"/>
+      <w:r>
+        <w:rPr>
+          <w:rFonts w:ascii="NewsGotT" w:hAnsi="NewsGotT" w:cs="Times New Roman"/>
+          <w:i/>
+          <w:iCs/>
+          <w:sz w:val="24"/>
+          <w:highlight w:val="red"/>
+        </w:rPr>
+        <w:t>array</w:t>
+      </w:r>
+      <w:proofErr w:type="spellEnd"/>
+      <w:r>
+        <w:rPr>
+          <w:rFonts w:ascii="NewsGotT" w:hAnsi="NewsGotT" w:cs="Times New Roman"/>
+          <w:i/>
+          <w:iCs/>
+          <w:sz w:val="24"/>
+          <w:highlight w:val="red"/>
+        </w:rPr>
+        <w:t xml:space="preserve"> </w:t>
+      </w:r>
+      <w:r>
+        <w:rPr>
+          <w:rFonts w:ascii="NewsGotT" w:hAnsi="NewsGotT" w:cs="Times New Roman"/>
+          <w:sz w:val="24"/>
+          <w:highlight w:val="red"/>
+        </w:rPr>
+        <w:t>de sensores está posicionado na parte central da dianteira do robô.</w:t>
+      </w:r>
+      <w:r>
+        <w:rPr>
+          <w:rFonts w:ascii="NewsGotT" w:hAnsi="NewsGotT" w:cs="Times New Roman"/>
+          <w:sz w:val="24"/>
+        </w:rPr>
+        <w:t xml:space="preserve"> </w:t>
+      </w:r>
+      <w:r>
+        <w:rPr>
+          <w:rFonts w:ascii="NewsGotT" w:hAnsi="NewsGotT" w:cs="Times New Roman"/>
+          <w:sz w:val="24"/>
+        </w:rPr>
+        <w:t>O objetivo deste sistema de controlo é seguir uma linha. Assim sendo,</w:t>
+      </w:r>
+      <w:r>
+        <w:rPr>
+          <w:rFonts w:ascii="NewsGotT" w:hAnsi="NewsGotT" w:cs="Times New Roman"/>
+          <w:sz w:val="24"/>
+        </w:rPr>
+        <w:t xml:space="preserve"> </w:t>
+      </w:r>
+      <w:r>
+        <w:rPr>
+          <w:rFonts w:ascii="NewsGotT" w:hAnsi="NewsGotT" w:cs="Times New Roman"/>
+          <w:sz w:val="24"/>
+          <w:highlight w:val="red"/>
+        </w:rPr>
+        <w:t>a</w:t>
+      </w:r>
+      <w:r>
+        <w:rPr>
+          <w:rFonts w:ascii="NewsGotT" w:hAnsi="NewsGotT" w:cs="Times New Roman"/>
+          <w:sz w:val="24"/>
+          <w:highlight w:val="red"/>
+        </w:rPr>
+        <w:t xml:space="preserve">s variáveis medidas </w:t>
+      </w:r>
+      <w:r>
+        <w:rPr>
+          <w:rFonts w:ascii="NewsGotT" w:hAnsi="NewsGotT" w:cs="Times New Roman"/>
+          <w:sz w:val="24"/>
+          <w:highlight w:val="red"/>
+        </w:rPr>
+        <w:t>são</w:t>
+      </w:r>
+      <w:r>
+        <w:rPr>
+          <w:rFonts w:ascii="NewsGotT" w:hAnsi="NewsGotT" w:cs="Times New Roman"/>
+          <w:sz w:val="24"/>
+          <w:highlight w:val="red"/>
+        </w:rPr>
+        <w:t xml:space="preserve"> as leituras efetuadas pelos sensores</w:t>
+      </w:r>
+      <w:r>
+        <w:rPr>
+          <w:rFonts w:ascii="NewsGotT" w:hAnsi="NewsGotT" w:cs="Times New Roman"/>
+          <w:sz w:val="24"/>
+        </w:rPr>
+        <w:t xml:space="preserve">, </w:t>
+      </w:r>
+      <w:r>
+        <w:rPr>
+          <w:rFonts w:ascii="NewsGotT" w:hAnsi="NewsGotT" w:cs="Times New Roman"/>
+          <w:sz w:val="24"/>
+        </w:rPr>
+        <w:t>as variáveis a controlar são a velocidade de translação e velocidade do centro de massa do robô</w:t>
+      </w:r>
+      <w:r>
+        <w:rPr>
+          <w:rFonts w:ascii="NewsGotT" w:hAnsi="NewsGotT" w:cs="Times New Roman"/>
+          <w:sz w:val="24"/>
+        </w:rPr>
+        <w:t xml:space="preserve">, as variáveis de atuação são os binários dos motores, as variáveis de comando é a fração de modulação do amplificador PWM de cada </w:t>
+      </w:r>
+      <w:r>
+        <w:rPr>
+          <w:rFonts w:ascii="NewsGotT" w:hAnsi="NewsGotT" w:cs="Times New Roman"/>
+          <w:sz w:val="24"/>
+        </w:rPr>
+        <w:t xml:space="preserve">motor </w:t>
+      </w:r>
+      <w:r>
+        <w:rPr>
+          <w:rFonts w:ascii="NewsGotT" w:hAnsi="NewsGotT" w:cs="Times New Roman"/>
+          <w:sz w:val="24"/>
+          <w:highlight w:val="red"/>
+        </w:rPr>
+        <w:t>e a variável de perturbação</w:t>
+      </w:r>
+    </w:p>
+    <w:p>
+      <w:pPr>
+        <w:spacing w:line="360" w:lineRule="auto"/>
+        <w:jc w:val="both"/>
+        <w:rPr>
+          <w:rFonts w:ascii="NewsGotT" w:hAnsi="NewsGotT" w:cs="Times New Roman"/>
+          <w:sz w:val="24"/>
+        </w:rPr>
+      </w:pPr>
+      <w:r>
+        <w:rPr>
+          <w:rFonts w:ascii="NewsGotT" w:hAnsi="NewsGotT" w:cs="Times New Roman"/>
+          <w:sz w:val="24"/>
+        </w:rPr>
+        <w:lastRenderedPageBreak/>
+        <w:tab/>
+        <w:t>O atuador é composto pelo motor DC</w:t>
+      </w:r>
+      <w:r>
+        <w:rPr>
+          <w:rFonts w:ascii="NewsGotT" w:hAnsi="NewsGotT" w:cs="Times New Roman"/>
+          <w:sz w:val="24"/>
+        </w:rPr>
+        <w:t xml:space="preserve"> </w:t>
+      </w:r>
+    </w:p>
+    <w:p>
+      <w:pPr>
+        <w:spacing w:line="360" w:lineRule="auto"/>
+        <w:jc w:val="both"/>
+        <w:rPr>
+          <w:rFonts w:ascii="NewsGotT" w:hAnsi="NewsGotT" w:cs="Times New Roman"/>
+          <w:sz w:val="24"/>
+        </w:rPr>
+      </w:pPr>
+      <w:r>
+        <w:rPr>
+          <w:rFonts w:ascii="NewsGotT" w:hAnsi="NewsGotT" w:cs="Times New Roman"/>
+          <w:sz w:val="24"/>
+        </w:rPr>
         <w:tab/>
       </w:r>
     </w:p>

</xml_diff>